<commit_message>
Browser Support and Performace
</commit_message>
<xml_diff>
--- a/documentation.docx
+++ b/documentation.docx
@@ -1172,6 +1172,77 @@
           <w:lang w:val="en-US"/>
         </w:rPr>
         <w:t xml:space="preserve">Bootstrap tries to get a site up running quickly with a wide variety of themes that you can find on Bootswatch. Bootstrap makes sites look like they were made with Bootstrap only after digging deep into custom styling the default look starts to fade. Foundation default look feels closer to browser defaults makes it easier to mold into a unique aesthetic. </w:t>
+      </w:r>
+    </w:p>
+    <w:p>
+      <w:pPr>
+        <w:rPr>
+          <w:lang w:val="en-US"/>
+        </w:rPr>
+      </w:pPr>
+    </w:p>
+    <w:p>
+      <w:pPr>
+        <w:pStyle w:val="Kop2"/>
+        <w:rPr>
+          <w:lang w:val="en-US"/>
+        </w:rPr>
+      </w:pPr>
+      <w:r>
+        <w:rPr>
+          <w:lang w:val="en-US"/>
+        </w:rPr>
+        <w:t>Browser Support and Performace</w:t>
+      </w:r>
+    </w:p>
+    <w:p>
+      <w:pPr>
+        <w:rPr>
+          <w:lang w:val="en-US"/>
+        </w:rPr>
+      </w:pPr>
+      <w:r>
+        <w:rPr>
+          <w:lang w:val="en-US"/>
+        </w:rPr>
+        <w:t xml:space="preserve">For both frameworks is so good that the diffrences are almost negligible and are highly dependent on the context. Some permutation of different framework components and browser environments might have a trivial performace gap. The important diffrences revolve around features that support designers and developers. </w:t>
+      </w:r>
+    </w:p>
+    <w:p>
+      <w:pPr>
+        <w:rPr>
+          <w:lang w:val="en-US"/>
+        </w:rPr>
+      </w:pPr>
+    </w:p>
+    <w:p>
+      <w:pPr>
+        <w:pBdr>
+          <w:top w:val="single" w:sz="4" w:space="1" w:color="auto"/>
+          <w:bottom w:val="single" w:sz="4" w:space="1" w:color="auto"/>
+        </w:pBdr>
+        <w:rPr>
+          <w:lang w:val="en-US"/>
+        </w:rPr>
+      </w:pPr>
+      <w:r>
+        <w:rPr>
+          <w:b/>
+          <w:lang w:val="en-US"/>
+        </w:rPr>
+        <w:t>Conclusion</w:t>
+      </w:r>
+      <w:r>
+        <w:rPr>
+          <w:lang w:val="en-US"/>
+        </w:rPr>
+        <w:t>: Both frameworks</w:t>
+      </w:r>
+      <w:r>
+        <w:rPr>
+          <w:lang w:val="en-US"/>
+        </w:rPr>
+        <w:t xml:space="preserve"> perform good that the diffrences are almost negligible and are dependent on the context. The important diffrences revolve around features that support designers and developers.</w:t>
       </w:r>
       <w:bookmarkStart w:id="0" w:name="_GoBack"/>
       <w:bookmarkEnd w:id="0"/>

</xml_diff>

<commit_message>
update features and components
</commit_message>
<xml_diff>
--- a/documentation.docx
+++ b/documentation.docx
@@ -6,11 +6,9 @@
       <w:pPr>
         <w:pStyle w:val="Kop1"/>
       </w:pPr>
-      <w:proofErr w:type="spellStart"/>
-      <w:r>
-        <w:t>Foundatiov</w:t>
-      </w:r>
-      <w:proofErr w:type="spellEnd"/>
+      <w:r>
+        <w:t>Foundation</w:t>
+      </w:r>
       <w:r>
         <w:t xml:space="preserve"> VS Boostrap</w:t>
       </w:r>
@@ -18,6 +16,9 @@
     <w:p/>
     <w:p>
       <w:r>
+        <w:rPr>
+          <w:noProof/>
+        </w:rPr>
         <w:drawing>
           <wp:inline distT="0" distB="0" distL="0" distR="0" wp14:anchorId="0B6B03A4" wp14:editId="06B77855">
             <wp:extent cx="5756910" cy="2842895"/>
@@ -369,13 +370,7 @@
               <w:rPr>
                 <w:lang w:eastAsia="en-US"/>
               </w:rPr>
-              <w:t xml:space="preserve">Foundation </w:t>
-            </w:r>
-            <w:r>
-              <w:rPr>
-                <w:lang w:eastAsia="en-US"/>
-              </w:rPr>
-              <w:t xml:space="preserve">block </w:t>
+              <w:t xml:space="preserve">Foundation block </w:t>
             </w:r>
             <w:proofErr w:type="spellStart"/>
             <w:r>
@@ -389,19 +384,7 @@
               <w:rPr>
                 <w:lang w:eastAsia="en-US"/>
               </w:rPr>
-              <w:t xml:space="preserve"> </w:t>
-            </w:r>
-            <w:r>
-              <w:rPr>
-                <w:lang w:eastAsia="en-US"/>
-              </w:rPr>
-              <w:t xml:space="preserve">kan een </w:t>
-            </w:r>
-            <w:r>
-              <w:rPr>
-                <w:lang w:eastAsia="en-US"/>
-              </w:rPr>
-              <w:t>&lt;</w:t>
+              <w:t xml:space="preserve"> kan een &lt;</w:t>
             </w:r>
             <w:proofErr w:type="spellStart"/>
             <w:r>
@@ -760,6 +743,9 @@
     </w:p>
     <w:p/>
     <w:p>
+      <w:pPr>
+        <w:jc w:val="left"/>
+      </w:pPr>
       <w:r>
         <w:rPr>
           <w:b/>
@@ -877,8 +863,6 @@
           <w:tcPr>
             <w:tcW w:w="4528" w:type="dxa"/>
           </w:tcPr>
-          <w:p/>
-          <w:p/>
           <w:p>
             <w:pPr>
               <w:jc w:val="left"/>
@@ -927,156 +911,113 @@
           <w:p>
             <w:pPr>
               <w:jc w:val="left"/>
-              <w:rPr>
-                <w:lang w:val="en-US"/>
-              </w:rPr>
             </w:pPr>
             <w:r>
-              <w:rPr>
-                <w:lang w:val="en-US"/>
-              </w:rPr>
               <w:t>16px = 1em</w:t>
             </w:r>
           </w:p>
           <w:p>
             <w:pPr>
               <w:jc w:val="left"/>
-              <w:rPr>
-                <w:lang w:val="en-US"/>
-              </w:rPr>
             </w:pPr>
             <w:r>
-              <w:rPr>
-                <w:lang w:val="en-US"/>
-              </w:rPr>
-              <w:t>(1em x 1</w:t>
-            </w:r>
-            <w:r>
-              <w:rPr>
-                <w:lang w:val="en-US"/>
-              </w:rPr>
-              <w:t>6px</w:t>
-            </w:r>
-            <w:r>
-              <w:rPr>
-                <w:lang w:val="en-US"/>
-              </w:rPr>
-              <w:t xml:space="preserve"> browser default = 16px)</w:t>
+              <w:t>(1em x 16px browser default = 16px)</w:t>
             </w:r>
           </w:p>
           <w:p>
             <w:pPr>
               <w:jc w:val="left"/>
-              <w:rPr>
-                <w:lang w:val="en-US"/>
-              </w:rPr>
             </w:pPr>
           </w:p>
           <w:p>
             <w:pPr>
               <w:jc w:val="left"/>
-              <w:rPr>
-                <w:lang w:val="en-US"/>
-              </w:rPr>
             </w:pPr>
             <w:r>
-              <w:rPr>
-                <w:lang w:val="en-US"/>
-              </w:rPr>
               <w:t>24px = 1.5em</w:t>
             </w:r>
           </w:p>
           <w:p>
             <w:pPr>
               <w:jc w:val="left"/>
-              <w:rPr>
-                <w:lang w:val="en-US"/>
-              </w:rPr>
             </w:pPr>
             <w:r>
-              <w:rPr>
-                <w:lang w:val="en-US"/>
-              </w:rPr>
               <w:t>(1.5em x 16px browser default = 24px)</w:t>
             </w:r>
           </w:p>
           <w:p>
             <w:pPr>
               <w:jc w:val="left"/>
-              <w:rPr>
-                <w:lang w:val="en-US"/>
-              </w:rPr>
             </w:pPr>
           </w:p>
           <w:p>
             <w:pPr>
               <w:jc w:val="left"/>
-              <w:rPr>
-                <w:lang w:val="en-US"/>
-              </w:rPr>
             </w:pPr>
             <w:r>
-              <w:rPr>
-                <w:lang w:val="en-US"/>
-              </w:rPr>
               <w:t>32px = 2em</w:t>
             </w:r>
           </w:p>
           <w:p>
             <w:pPr>
               <w:jc w:val="left"/>
-              <w:rPr>
-                <w:lang w:val="en-US"/>
-              </w:rPr>
             </w:pPr>
             <w:r>
-              <w:rPr>
-                <w:lang w:val="en-US"/>
-              </w:rPr>
-              <w:t>(2</w:t>
-            </w:r>
-            <w:r>
-              <w:rPr>
-                <w:lang w:val="en-US"/>
-              </w:rPr>
-              <w:t>em x 16px bro</w:t>
-            </w:r>
-            <w:r>
-              <w:rPr>
-                <w:lang w:val="en-US"/>
-              </w:rPr>
-              <w:t>wser default = 32</w:t>
-            </w:r>
-            <w:r>
-              <w:rPr>
-                <w:lang w:val="en-US"/>
-              </w:rPr>
-              <w:t>px)</w:t>
+              <w:t>(2em x 16px browser default = 32px)</w:t>
             </w:r>
           </w:p>
           <w:p>
             <w:pPr>
               <w:jc w:val="left"/>
-              <w:rPr>
-                <w:lang w:val="en-US"/>
-              </w:rPr>
             </w:pPr>
           </w:p>
           <w:p>
             <w:pPr>
               <w:jc w:val="left"/>
-              <w:rPr>
-                <w:lang w:val="en-US"/>
-              </w:rPr>
+            </w:pPr>
+            <w:proofErr w:type="gramStart"/>
+            <w:r>
+              <w:t>html</w:t>
+            </w:r>
+            <w:proofErr w:type="gramEnd"/>
+            <w:r>
+              <w:t xml:space="preserve"> {font-</w:t>
+            </w:r>
+            <w:proofErr w:type="spellStart"/>
+            <w:r>
+              <w:t>size</w:t>
+            </w:r>
+            <w:proofErr w:type="spellEnd"/>
+            <w:r>
+              <w:t>: 100%}</w:t>
+            </w:r>
+            <w:r>
+              <w:t xml:space="preserve"> /* </w:t>
+            </w:r>
+            <w:r>
+              <w:t>16px</w:t>
+            </w:r>
+            <w:r>
+              <w:t xml:space="preserve"> default */</w:t>
+            </w:r>
+          </w:p>
+          <w:p>
+            <w:pPr>
+              <w:jc w:val="left"/>
+            </w:pPr>
+          </w:p>
+          <w:p>
+            <w:pPr>
+              <w:jc w:val="left"/>
             </w:pPr>
             <w:r>
               <w:rPr>
                 <w:noProof/>
               </w:rPr>
               <w:drawing>
-                <wp:inline distT="0" distB="0" distL="0" distR="0" wp14:anchorId="72078590" wp14:editId="6736B4CB">
-                  <wp:extent cx="2507669" cy="580310"/>
-                  <wp:effectExtent l="0" t="0" r="6985" b="4445"/>
+                <wp:inline distT="0" distB="0" distL="0" distR="0" wp14:anchorId="72078590" wp14:editId="0B645561">
+                  <wp:extent cx="2638210" cy="610519"/>
+                  <wp:effectExtent l="0" t="0" r="3810" b="0"/>
                   <wp:docPr id="13" name="Afbeelding 13"/>
                   <wp:cNvGraphicFramePr>
                     <a:graphicFrameLocks xmlns:a="http://schemas.openxmlformats.org/drawingml/2006/main" noChangeAspect="1"/>
@@ -1103,7 +1044,7 @@
                         <pic:spPr>
                           <a:xfrm>
                             <a:off x="0" y="0"/>
-                            <a:ext cx="2639883" cy="610906"/>
+                            <a:ext cx="2805205" cy="649164"/>
                           </a:xfrm>
                           <a:prstGeom prst="rect">
                             <a:avLst/>
@@ -1116,13 +1057,7 @@
               </w:drawing>
             </w:r>
           </w:p>
-          <w:p>
-            <w:pPr>
-              <w:rPr>
-                <w:lang w:val="en-US"/>
-              </w:rPr>
-            </w:pPr>
-          </w:p>
+          <w:p/>
         </w:tc>
         <w:tc>
           <w:tcPr>
@@ -1185,8 +1120,6 @@
           <w:bottom w:val="single" w:sz="4" w:space="1" w:color="auto"/>
         </w:pBdr>
       </w:pPr>
-      <w:bookmarkStart w:id="0" w:name="_GoBack"/>
-      <w:bookmarkEnd w:id="0"/>
     </w:p>
     <w:p>
       <w:pPr>
@@ -1210,325 +1143,891 @@
       <w:proofErr w:type="spellEnd"/>
     </w:p>
     <w:p>
-      <w:r>
+      <w:pPr>
+        <w:rPr>
+          <w:color w:val="000000" w:themeColor="text1"/>
+        </w:rPr>
+      </w:pPr>
+      <w:r>
+        <w:rPr>
+          <w:noProof/>
+          <w:color w:val="000000" w:themeColor="text1"/>
+        </w:rPr>
+        <w:drawing>
+          <wp:anchor distT="0" distB="0" distL="114300" distR="114300" simplePos="0" relativeHeight="251668480" behindDoc="0" locked="0" layoutInCell="1" allowOverlap="1" wp14:anchorId="6B8C7D1F" wp14:editId="18C2561A">
+            <wp:simplePos x="0" y="0"/>
+            <wp:positionH relativeFrom="column">
+              <wp:posOffset>-45720</wp:posOffset>
+            </wp:positionH>
+            <wp:positionV relativeFrom="paragraph">
+              <wp:posOffset>653415</wp:posOffset>
+            </wp:positionV>
+            <wp:extent cx="5756910" cy="498475"/>
+            <wp:effectExtent l="0" t="0" r="8890" b="9525"/>
+            <wp:wrapTight wrapText="bothSides">
+              <wp:wrapPolygon edited="0">
+                <wp:start x="0" y="0"/>
+                <wp:lineTo x="0" y="20912"/>
+                <wp:lineTo x="21538" y="20912"/>
+                <wp:lineTo x="21538" y="0"/>
+                <wp:lineTo x="0" y="0"/>
+              </wp:wrapPolygon>
+            </wp:wrapTight>
+            <wp:docPr id="2" name="Afbeelding 2"/>
+            <wp:cNvGraphicFramePr>
+              <a:graphicFrameLocks xmlns:a="http://schemas.openxmlformats.org/drawingml/2006/main" noChangeAspect="1"/>
+            </wp:cNvGraphicFramePr>
+            <a:graphic xmlns:a="http://schemas.openxmlformats.org/drawingml/2006/main">
+              <a:graphicData uri="http://schemas.openxmlformats.org/drawingml/2006/picture">
+                <pic:pic xmlns:pic="http://schemas.openxmlformats.org/drawingml/2006/picture">
+                  <pic:nvPicPr>
+                    <pic:cNvPr id="2" name="Schermafbeelding 2017-10-17 om 22.18.58.png"/>
+                    <pic:cNvPicPr/>
+                  </pic:nvPicPr>
+                  <pic:blipFill>
+                    <a:blip r:embed="rId14" cstate="print">
+                      <a:extLst>
+                        <a:ext uri="{28A0092B-C50C-407E-A947-70E740481C1C}">
+                          <a14:useLocalDpi xmlns:a14="http://schemas.microsoft.com/office/drawing/2010/main" val="0"/>
+                        </a:ext>
+                      </a:extLst>
+                    </a:blip>
+                    <a:stretch>
+                      <a:fillRect/>
+                    </a:stretch>
+                  </pic:blipFill>
+                  <pic:spPr>
+                    <a:xfrm>
+                      <a:off x="0" y="0"/>
+                      <a:ext cx="5756910" cy="498475"/>
+                    </a:xfrm>
+                    <a:prstGeom prst="rect">
+                      <a:avLst/>
+                    </a:prstGeom>
+                  </pic:spPr>
+                </pic:pic>
+              </a:graphicData>
+            </a:graphic>
+            <wp14:sizeRelH relativeFrom="page">
+              <wp14:pctWidth>0</wp14:pctWidth>
+            </wp14:sizeRelH>
+            <wp14:sizeRelV relativeFrom="page">
+              <wp14:pctHeight>0</wp14:pctHeight>
+            </wp14:sizeRelV>
+          </wp:anchor>
+        </w:drawing>
+      </w:r>
+      <w:r>
+        <w:rPr>
+          <w:color w:val="000000" w:themeColor="text1"/>
+        </w:rPr>
+        <w:t>Foundation</w:t>
+      </w:r>
+      <w:r>
+        <w:rPr>
+          <w:color w:val="000000" w:themeColor="text1"/>
+        </w:rPr>
+        <w:t xml:space="preserve"> heeft </w:t>
+      </w:r>
+      <w:r>
+        <w:rPr>
+          <w:color w:val="000000" w:themeColor="text1"/>
+        </w:rPr>
+        <w:t xml:space="preserve">een </w:t>
+      </w:r>
+      <w:r>
+        <w:rPr>
+          <w:color w:val="000000" w:themeColor="text1"/>
+        </w:rPr>
+        <w:t xml:space="preserve">ingebouwde formulier validatie </w:t>
+      </w:r>
+      <w:r>
+        <w:rPr>
+          <w:color w:val="000000" w:themeColor="text1"/>
+        </w:rPr>
+        <w:t>door</w:t>
+      </w:r>
+      <w:r>
+        <w:rPr>
+          <w:color w:val="000000" w:themeColor="text1"/>
+        </w:rPr>
+        <w:t xml:space="preserve"> </w:t>
+      </w:r>
+      <w:proofErr w:type="spellStart"/>
+      <w:r>
+        <w:rPr>
+          <w:color w:val="000000" w:themeColor="text1"/>
+        </w:rPr>
+        <w:t>Abide</w:t>
+      </w:r>
+      <w:proofErr w:type="spellEnd"/>
+      <w:r>
+        <w:rPr>
+          <w:color w:val="000000" w:themeColor="text1"/>
+        </w:rPr>
+        <w:t xml:space="preserve">. Dat wil niet zeggen dat Bootstrap ook geen formulier validatie kon hebben, maar de pre-made Foundation oplossing </w:t>
+      </w:r>
+      <w:r>
+        <w:rPr>
+          <w:color w:val="000000" w:themeColor="text1"/>
+        </w:rPr>
+        <w:t>maakt dit makkelijker.</w:t>
+      </w:r>
+      <w:r>
+        <w:rPr>
+          <w:noProof/>
+          <w:color w:val="000000" w:themeColor="text1"/>
+        </w:rPr>
+        <w:t xml:space="preserve"> </w:t>
+      </w:r>
+      <w:r>
+        <w:rPr>
+          <w:color w:val="000000" w:themeColor="text1"/>
+        </w:rPr>
+        <w:t xml:space="preserve">Mogelijke </w:t>
+      </w:r>
+      <w:r>
+        <w:rPr>
+          <w:color w:val="000000" w:themeColor="text1"/>
+        </w:rPr>
+        <w:t>validatie</w:t>
+      </w:r>
+      <w:r>
+        <w:rPr>
+          <w:color w:val="000000" w:themeColor="text1"/>
+        </w:rPr>
+        <w:t xml:space="preserve"> zijn</w:t>
+      </w:r>
+      <w:r>
+        <w:rPr>
+          <w:color w:val="000000" w:themeColor="text1"/>
+        </w:rPr>
+        <w:t>:</w:t>
+      </w:r>
+    </w:p>
+    <w:p>
+      <w:pPr>
+        <w:rPr>
+          <w:color w:val="000000" w:themeColor="text1"/>
+        </w:rPr>
+      </w:pPr>
+    </w:p>
+    <w:tbl>
+      <w:tblPr>
+        <w:tblStyle w:val="Tabelraster"/>
+        <w:tblW w:w="0" w:type="auto"/>
+        <w:tblBorders>
+          <w:top w:val="none" w:sz="0" w:space="0" w:color="auto"/>
+          <w:left w:val="none" w:sz="0" w:space="0" w:color="auto"/>
+          <w:bottom w:val="none" w:sz="0" w:space="0" w:color="auto"/>
+          <w:right w:val="none" w:sz="0" w:space="0" w:color="auto"/>
+          <w:insideH w:val="none" w:sz="0" w:space="0" w:color="auto"/>
+          <w:insideV w:val="none" w:sz="0" w:space="0" w:color="auto"/>
+        </w:tblBorders>
+        <w:tblLook w:val="04A0" w:firstRow="1" w:lastRow="0" w:firstColumn="1" w:lastColumn="0" w:noHBand="0" w:noVBand="1"/>
+      </w:tblPr>
+      <w:tblGrid>
+        <w:gridCol w:w="5016"/>
+        <w:gridCol w:w="4050"/>
+      </w:tblGrid>
+      <w:tr>
+        <w:tc>
+          <w:tcPr>
+            <w:tcW w:w="4528" w:type="dxa"/>
+          </w:tcPr>
+          <w:p>
+            <w:pPr>
+              <w:rPr>
+                <w:color w:val="000000" w:themeColor="text1"/>
+              </w:rPr>
+            </w:pPr>
+            <w:r>
+              <w:rPr>
+                <w:noProof/>
+                <w:color w:val="000000" w:themeColor="text1"/>
+              </w:rPr>
+              <w:drawing>
+                <wp:inline distT="0" distB="0" distL="0" distR="0" wp14:anchorId="5674C033" wp14:editId="57FE3BAB">
+                  <wp:extent cx="3039138" cy="879090"/>
+                  <wp:effectExtent l="0" t="0" r="8890" b="10160"/>
+                  <wp:docPr id="4" name="Afbeelding 4"/>
+                  <wp:cNvGraphicFramePr>
+                    <a:graphicFrameLocks xmlns:a="http://schemas.openxmlformats.org/drawingml/2006/main" noChangeAspect="1"/>
+                  </wp:cNvGraphicFramePr>
+                  <a:graphic xmlns:a="http://schemas.openxmlformats.org/drawingml/2006/main">
+                    <a:graphicData uri="http://schemas.openxmlformats.org/drawingml/2006/picture">
+                      <pic:pic xmlns:pic="http://schemas.openxmlformats.org/drawingml/2006/picture">
+                        <pic:nvPicPr>
+                          <pic:cNvPr id="4" name="Schermafbeelding 2017-10-17 om 22.30.32.png"/>
+                          <pic:cNvPicPr/>
+                        </pic:nvPicPr>
+                        <pic:blipFill>
+                          <a:blip r:embed="rId15">
+                            <a:extLst>
+                              <a:ext uri="{28A0092B-C50C-407E-A947-70E740481C1C}">
+                                <a14:useLocalDpi xmlns:a14="http://schemas.microsoft.com/office/drawing/2010/main" val="0"/>
+                              </a:ext>
+                            </a:extLst>
+                          </a:blip>
+                          <a:stretch>
+                            <a:fillRect/>
+                          </a:stretch>
+                        </pic:blipFill>
+                        <pic:spPr>
+                          <a:xfrm>
+                            <a:off x="0" y="0"/>
+                            <a:ext cx="3039138" cy="879090"/>
+                          </a:xfrm>
+                          <a:prstGeom prst="rect">
+                            <a:avLst/>
+                          </a:prstGeom>
+                        </pic:spPr>
+                      </pic:pic>
+                    </a:graphicData>
+                  </a:graphic>
+                </wp:inline>
+              </w:drawing>
+            </w:r>
+          </w:p>
+        </w:tc>
+        <w:tc>
+          <w:tcPr>
+            <w:tcW w:w="4528" w:type="dxa"/>
+          </w:tcPr>
+          <w:p>
+            <w:pPr>
+              <w:rPr>
+                <w:color w:val="000000" w:themeColor="text1"/>
+              </w:rPr>
+            </w:pPr>
+          </w:p>
+          <w:p>
+            <w:pPr>
+              <w:rPr>
+                <w:color w:val="000000" w:themeColor="text1"/>
+              </w:rPr>
+            </w:pPr>
+            <w:r>
+              <w:rPr>
+                <w:color w:val="000000" w:themeColor="text1"/>
+              </w:rPr>
+              <w:t xml:space="preserve">De definities </w:t>
+            </w:r>
+            <w:r>
+              <w:rPr>
+                <w:color w:val="000000" w:themeColor="text1"/>
+              </w:rPr>
+              <w:t xml:space="preserve">van de patronen wordt in </w:t>
+            </w:r>
+            <w:proofErr w:type="spellStart"/>
+            <w:r>
+              <w:rPr>
+                <w:color w:val="000000" w:themeColor="text1"/>
+              </w:rPr>
+              <w:t>regex</w:t>
+            </w:r>
+            <w:proofErr w:type="spellEnd"/>
+            <w:r>
+              <w:rPr>
+                <w:color w:val="000000" w:themeColor="text1"/>
+              </w:rPr>
+              <w:t xml:space="preserve"> opgemaakt.</w:t>
+            </w:r>
+          </w:p>
+          <w:p>
+            <w:pPr>
+              <w:rPr>
+                <w:color w:val="000000" w:themeColor="text1"/>
+              </w:rPr>
+            </w:pPr>
+          </w:p>
+        </w:tc>
+      </w:tr>
+    </w:tbl>
+    <w:p>
+      <w:pPr>
+        <w:rPr>
+          <w:color w:val="000000" w:themeColor="text1"/>
+        </w:rPr>
+      </w:pPr>
+    </w:p>
+    <w:p>
+      <w:pPr>
+        <w:rPr>
+          <w:color w:val="000000" w:themeColor="text1"/>
+        </w:rPr>
+      </w:pPr>
+    </w:p>
+    <w:p>
+      <w:pPr>
+        <w:rPr>
+          <w:color w:val="000000" w:themeColor="text1"/>
+        </w:rPr>
+      </w:pPr>
+      <w:r>
+        <w:rPr>
+          <w:noProof/>
+          <w:color w:val="000000" w:themeColor="text1"/>
+        </w:rPr>
+        <w:drawing>
+          <wp:anchor distT="0" distB="0" distL="114300" distR="114300" simplePos="0" relativeHeight="251670528" behindDoc="1" locked="0" layoutInCell="1" allowOverlap="1" wp14:anchorId="575E911D" wp14:editId="6B3C61B0">
+            <wp:simplePos x="0" y="0"/>
+            <wp:positionH relativeFrom="column">
+              <wp:posOffset>-1905</wp:posOffset>
+            </wp:positionH>
+            <wp:positionV relativeFrom="paragraph">
+              <wp:posOffset>2540</wp:posOffset>
+            </wp:positionV>
+            <wp:extent cx="2530475" cy="1889760"/>
+            <wp:effectExtent l="0" t="0" r="9525" b="0"/>
+            <wp:wrapNone/>
+            <wp:docPr id="5" name="Afbeelding 5"/>
+            <wp:cNvGraphicFramePr>
+              <a:graphicFrameLocks xmlns:a="http://schemas.openxmlformats.org/drawingml/2006/main" noChangeAspect="1"/>
+            </wp:cNvGraphicFramePr>
+            <a:graphic xmlns:a="http://schemas.openxmlformats.org/drawingml/2006/main">
+              <a:graphicData uri="http://schemas.openxmlformats.org/drawingml/2006/picture">
+                <pic:pic xmlns:pic="http://schemas.openxmlformats.org/drawingml/2006/picture">
+                  <pic:nvPicPr>
+                    <pic:cNvPr id="5" name="Schermafbeelding 2017-10-17 om 22.32.29.png"/>
+                    <pic:cNvPicPr/>
+                  </pic:nvPicPr>
+                  <pic:blipFill>
+                    <a:blip r:embed="rId16" cstate="print">
+                      <a:extLst>
+                        <a:ext uri="{28A0092B-C50C-407E-A947-70E740481C1C}">
+                          <a14:useLocalDpi xmlns:a14="http://schemas.microsoft.com/office/drawing/2010/main" val="0"/>
+                        </a:ext>
+                      </a:extLst>
+                    </a:blip>
+                    <a:stretch>
+                      <a:fillRect/>
+                    </a:stretch>
+                  </pic:blipFill>
+                  <pic:spPr>
+                    <a:xfrm>
+                      <a:off x="0" y="0"/>
+                      <a:ext cx="2530475" cy="1889760"/>
+                    </a:xfrm>
+                    <a:prstGeom prst="rect">
+                      <a:avLst/>
+                    </a:prstGeom>
+                  </pic:spPr>
+                </pic:pic>
+              </a:graphicData>
+            </a:graphic>
+            <wp14:sizeRelH relativeFrom="page">
+              <wp14:pctWidth>0</wp14:pctWidth>
+            </wp14:sizeRelH>
+            <wp14:sizeRelV relativeFrom="page">
+              <wp14:pctHeight>0</wp14:pctHeight>
+            </wp14:sizeRelV>
+          </wp:anchor>
+        </w:drawing>
+      </w:r>
+    </w:p>
+    <w:p>
+      <w:pPr>
+        <w:rPr>
+          <w:color w:val="000000" w:themeColor="text1"/>
+        </w:rPr>
+      </w:pPr>
+    </w:p>
+    <w:p>
+      <w:pPr>
+        <w:rPr>
+          <w:color w:val="000000" w:themeColor="text1"/>
+        </w:rPr>
+      </w:pPr>
+      <w:r>
+        <w:rPr>
+          <w:noProof/>
+          <w:color w:val="000000" w:themeColor="text1"/>
+        </w:rPr>
+        <w:drawing>
+          <wp:anchor distT="0" distB="0" distL="114300" distR="114300" simplePos="0" relativeHeight="251669504" behindDoc="0" locked="0" layoutInCell="1" allowOverlap="1" wp14:anchorId="605105C0" wp14:editId="18066644">
+            <wp:simplePos x="0" y="0"/>
+            <wp:positionH relativeFrom="column">
+              <wp:posOffset>1434465</wp:posOffset>
+            </wp:positionH>
+            <wp:positionV relativeFrom="paragraph">
+              <wp:posOffset>89535</wp:posOffset>
+            </wp:positionV>
+            <wp:extent cx="4306570" cy="1824990"/>
+            <wp:effectExtent l="0" t="0" r="11430" b="3810"/>
+            <wp:wrapTight wrapText="bothSides">
+              <wp:wrapPolygon edited="0">
+                <wp:start x="0" y="0"/>
+                <wp:lineTo x="0" y="21344"/>
+                <wp:lineTo x="21530" y="21344"/>
+                <wp:lineTo x="21530" y="0"/>
+                <wp:lineTo x="0" y="0"/>
+              </wp:wrapPolygon>
+            </wp:wrapTight>
+            <wp:docPr id="15" name="Afbeelding 15"/>
+            <wp:cNvGraphicFramePr>
+              <a:graphicFrameLocks xmlns:a="http://schemas.openxmlformats.org/drawingml/2006/main" noChangeAspect="1"/>
+            </wp:cNvGraphicFramePr>
+            <a:graphic xmlns:a="http://schemas.openxmlformats.org/drawingml/2006/main">
+              <a:graphicData uri="http://schemas.openxmlformats.org/drawingml/2006/picture">
+                <pic:pic xmlns:pic="http://schemas.openxmlformats.org/drawingml/2006/picture">
+                  <pic:nvPicPr>
+                    <pic:cNvPr id="15" name="Schermafbeelding 2017-10-17 om 23.03.05.png"/>
+                    <pic:cNvPicPr/>
+                  </pic:nvPicPr>
+                  <pic:blipFill>
+                    <a:blip r:embed="rId17" cstate="print">
+                      <a:extLst>
+                        <a:ext uri="{28A0092B-C50C-407E-A947-70E740481C1C}">
+                          <a14:useLocalDpi xmlns:a14="http://schemas.microsoft.com/office/drawing/2010/main" val="0"/>
+                        </a:ext>
+                      </a:extLst>
+                    </a:blip>
+                    <a:stretch>
+                      <a:fillRect/>
+                    </a:stretch>
+                  </pic:blipFill>
+                  <pic:spPr>
+                    <a:xfrm>
+                      <a:off x="0" y="0"/>
+                      <a:ext cx="4306570" cy="1824990"/>
+                    </a:xfrm>
+                    <a:prstGeom prst="rect">
+                      <a:avLst/>
+                    </a:prstGeom>
+                  </pic:spPr>
+                </pic:pic>
+              </a:graphicData>
+            </a:graphic>
+            <wp14:sizeRelH relativeFrom="page">
+              <wp14:pctWidth>0</wp14:pctWidth>
+            </wp14:sizeRelH>
+            <wp14:sizeRelV relativeFrom="page">
+              <wp14:pctHeight>0</wp14:pctHeight>
+            </wp14:sizeRelV>
+          </wp:anchor>
+        </w:drawing>
+      </w:r>
+    </w:p>
+    <w:p>
+      <w:pPr>
+        <w:rPr>
+          <w:color w:val="000000" w:themeColor="text1"/>
+        </w:rPr>
+      </w:pPr>
+    </w:p>
+    <w:p>
+      <w:pPr>
+        <w:rPr>
+          <w:color w:val="000000" w:themeColor="text1"/>
+        </w:rPr>
+      </w:pPr>
+    </w:p>
+    <w:p>
+      <w:pPr>
+        <w:rPr>
+          <w:color w:val="000000" w:themeColor="text1"/>
+        </w:rPr>
+      </w:pPr>
+    </w:p>
+    <w:p>
+      <w:pPr>
+        <w:rPr>
+          <w:color w:val="000000" w:themeColor="text1"/>
+        </w:rPr>
+      </w:pPr>
+    </w:p>
+    <w:p>
+      <w:pPr>
+        <w:rPr>
+          <w:color w:val="000000" w:themeColor="text1"/>
+        </w:rPr>
+      </w:pPr>
+    </w:p>
+    <w:p>
+      <w:pPr>
+        <w:rPr>
+          <w:color w:val="000000" w:themeColor="text1"/>
+        </w:rPr>
+      </w:pPr>
+    </w:p>
+    <w:p>
+      <w:pPr>
+        <w:rPr>
+          <w:color w:val="000000" w:themeColor="text1"/>
+        </w:rPr>
+      </w:pPr>
+    </w:p>
+    <w:p>
+      <w:pPr>
+        <w:rPr>
+          <w:color w:val="000000" w:themeColor="text1"/>
+        </w:rPr>
+      </w:pPr>
+    </w:p>
+    <w:p>
+      <w:pPr>
+        <w:rPr>
+          <w:color w:val="000000" w:themeColor="text1"/>
+        </w:rPr>
+      </w:pPr>
+    </w:p>
+    <w:p>
+      <w:pPr>
+        <w:rPr>
+          <w:color w:val="000000" w:themeColor="text1"/>
+        </w:rPr>
+      </w:pPr>
+    </w:p>
+    <w:p>
+      <w:pPr>
+        <w:rPr>
+          <w:color w:val="000000" w:themeColor="text1"/>
+        </w:rPr>
+      </w:pPr>
+      <w:r>
+        <w:rPr>
+          <w:noProof/>
+          <w:color w:val="000000" w:themeColor="text1"/>
+        </w:rPr>
+        <w:drawing>
+          <wp:anchor distT="0" distB="0" distL="114300" distR="114300" simplePos="0" relativeHeight="251671552" behindDoc="0" locked="0" layoutInCell="1" allowOverlap="1" wp14:anchorId="1AEB56CC" wp14:editId="56619227">
+            <wp:simplePos x="0" y="0"/>
+            <wp:positionH relativeFrom="column">
+              <wp:posOffset>-46355</wp:posOffset>
+            </wp:positionH>
+            <wp:positionV relativeFrom="paragraph">
+              <wp:posOffset>179705</wp:posOffset>
+            </wp:positionV>
+            <wp:extent cx="2430145" cy="1689735"/>
+            <wp:effectExtent l="0" t="0" r="8255" b="12065"/>
+            <wp:wrapTight wrapText="bothSides">
+              <wp:wrapPolygon edited="0">
+                <wp:start x="0" y="0"/>
+                <wp:lineTo x="0" y="21430"/>
+                <wp:lineTo x="21448" y="21430"/>
+                <wp:lineTo x="21448" y="0"/>
+                <wp:lineTo x="0" y="0"/>
+              </wp:wrapPolygon>
+            </wp:wrapTight>
+            <wp:docPr id="6" name="Afbeelding 6"/>
+            <wp:cNvGraphicFramePr>
+              <a:graphicFrameLocks xmlns:a="http://schemas.openxmlformats.org/drawingml/2006/main" noChangeAspect="1"/>
+            </wp:cNvGraphicFramePr>
+            <a:graphic xmlns:a="http://schemas.openxmlformats.org/drawingml/2006/main">
+              <a:graphicData uri="http://schemas.openxmlformats.org/drawingml/2006/picture">
+                <pic:pic xmlns:pic="http://schemas.openxmlformats.org/drawingml/2006/picture">
+                  <pic:nvPicPr>
+                    <pic:cNvPr id="6" name="Schermafbeelding 2017-10-17 om 22.54.14.png"/>
+                    <pic:cNvPicPr/>
+                  </pic:nvPicPr>
+                  <pic:blipFill>
+                    <a:blip r:embed="rId18" cstate="print">
+                      <a:extLst>
+                        <a:ext uri="{28A0092B-C50C-407E-A947-70E740481C1C}">
+                          <a14:useLocalDpi xmlns:a14="http://schemas.microsoft.com/office/drawing/2010/main" val="0"/>
+                        </a:ext>
+                      </a:extLst>
+                    </a:blip>
+                    <a:stretch>
+                      <a:fillRect/>
+                    </a:stretch>
+                  </pic:blipFill>
+                  <pic:spPr>
+                    <a:xfrm>
+                      <a:off x="0" y="0"/>
+                      <a:ext cx="2430145" cy="1689735"/>
+                    </a:xfrm>
+                    <a:prstGeom prst="rect">
+                      <a:avLst/>
+                    </a:prstGeom>
+                  </pic:spPr>
+                </pic:pic>
+              </a:graphicData>
+            </a:graphic>
+            <wp14:sizeRelH relativeFrom="page">
+              <wp14:pctWidth>0</wp14:pctWidth>
+            </wp14:sizeRelH>
+            <wp14:sizeRelV relativeFrom="page">
+              <wp14:pctHeight>0</wp14:pctHeight>
+            </wp14:sizeRelV>
+          </wp:anchor>
+        </w:drawing>
+      </w:r>
+    </w:p>
+    <w:p>
+      <w:pPr>
+        <w:rPr>
+          <w:color w:val="000000" w:themeColor="text1"/>
+        </w:rPr>
+      </w:pPr>
+    </w:p>
+    <w:p>
+      <w:pPr>
+        <w:rPr>
+          <w:color w:val="000000" w:themeColor="text1"/>
+        </w:rPr>
+      </w:pPr>
+    </w:p>
+    <w:p>
+      <w:pPr>
+        <w:rPr>
+          <w:color w:val="000000" w:themeColor="text1"/>
+        </w:rPr>
+      </w:pPr>
+      <w:r>
+        <w:rPr>
+          <w:color w:val="000000" w:themeColor="text1"/>
+        </w:rPr>
+        <w:t xml:space="preserve">Door gebruik te maken van een </w:t>
+      </w:r>
+      <w:proofErr w:type="spellStart"/>
+      <w:r>
+        <w:rPr>
+          <w:color w:val="000000" w:themeColor="text1"/>
+        </w:rPr>
+        <w:t>plugin</w:t>
+      </w:r>
+      <w:proofErr w:type="spellEnd"/>
+      <w:r>
+        <w:rPr>
+          <w:color w:val="000000" w:themeColor="text1"/>
+        </w:rPr>
+        <w:t xml:space="preserve"> kan Bootstrap ook formulier validatie doen. Het zit er dus niet standaard in.</w:t>
+      </w:r>
+    </w:p>
+    <w:p>
+      <w:pPr>
+        <w:rPr>
+          <w:color w:val="000000" w:themeColor="text1"/>
+        </w:rPr>
+      </w:pPr>
+    </w:p>
+    <w:p>
+      <w:pPr>
+        <w:rPr>
+          <w:color w:val="000000" w:themeColor="text1"/>
+        </w:rPr>
+      </w:pPr>
+    </w:p>
+    <w:p>
+      <w:pPr>
+        <w:rPr>
+          <w:color w:val="000000" w:themeColor="text1"/>
+        </w:rPr>
+      </w:pPr>
+    </w:p>
+    <w:p>
+      <w:pPr>
+        <w:rPr>
+          <w:color w:val="000000" w:themeColor="text1"/>
+        </w:rPr>
+      </w:pPr>
+      <w:r>
+        <w:rPr>
+          <w:noProof/>
+          <w:color w:val="000000" w:themeColor="text1"/>
+        </w:rPr>
+        <w:drawing>
+          <wp:anchor distT="0" distB="0" distL="114300" distR="114300" simplePos="0" relativeHeight="251672576" behindDoc="0" locked="0" layoutInCell="1" allowOverlap="1" wp14:anchorId="6E086CE7" wp14:editId="541FBC24">
+            <wp:simplePos x="0" y="0"/>
+            <wp:positionH relativeFrom="column">
+              <wp:posOffset>864870</wp:posOffset>
+            </wp:positionH>
+            <wp:positionV relativeFrom="paragraph">
+              <wp:posOffset>199390</wp:posOffset>
+            </wp:positionV>
+            <wp:extent cx="4671060" cy="1256665"/>
+            <wp:effectExtent l="0" t="0" r="2540" b="0"/>
+            <wp:wrapTight wrapText="bothSides">
+              <wp:wrapPolygon edited="0">
+                <wp:start x="0" y="0"/>
+                <wp:lineTo x="0" y="20956"/>
+                <wp:lineTo x="21494" y="20956"/>
+                <wp:lineTo x="21494" y="0"/>
+                <wp:lineTo x="0" y="0"/>
+              </wp:wrapPolygon>
+            </wp:wrapTight>
+            <wp:docPr id="16" name="Afbeelding 16"/>
+            <wp:cNvGraphicFramePr>
+              <a:graphicFrameLocks xmlns:a="http://schemas.openxmlformats.org/drawingml/2006/main" noChangeAspect="1"/>
+            </wp:cNvGraphicFramePr>
+            <a:graphic xmlns:a="http://schemas.openxmlformats.org/drawingml/2006/main">
+              <a:graphicData uri="http://schemas.openxmlformats.org/drawingml/2006/picture">
+                <pic:pic xmlns:pic="http://schemas.openxmlformats.org/drawingml/2006/picture">
+                  <pic:nvPicPr>
+                    <pic:cNvPr id="16" name="Schermafbeelding 2017-10-17 om 23.07.52.png"/>
+                    <pic:cNvPicPr/>
+                  </pic:nvPicPr>
+                  <pic:blipFill>
+                    <a:blip r:embed="rId19" cstate="print">
+                      <a:extLst>
+                        <a:ext uri="{28A0092B-C50C-407E-A947-70E740481C1C}">
+                          <a14:useLocalDpi xmlns:a14="http://schemas.microsoft.com/office/drawing/2010/main" val="0"/>
+                        </a:ext>
+                      </a:extLst>
+                    </a:blip>
+                    <a:stretch>
+                      <a:fillRect/>
+                    </a:stretch>
+                  </pic:blipFill>
+                  <pic:spPr>
+                    <a:xfrm>
+                      <a:off x="0" y="0"/>
+                      <a:ext cx="4671060" cy="1256665"/>
+                    </a:xfrm>
+                    <a:prstGeom prst="rect">
+                      <a:avLst/>
+                    </a:prstGeom>
+                  </pic:spPr>
+                </pic:pic>
+              </a:graphicData>
+            </a:graphic>
+            <wp14:sizeRelH relativeFrom="page">
+              <wp14:pctWidth>0</wp14:pctWidth>
+            </wp14:sizeRelH>
+            <wp14:sizeRelV relativeFrom="page">
+              <wp14:pctHeight>0</wp14:pctHeight>
+            </wp14:sizeRelV>
+          </wp:anchor>
+        </w:drawing>
+      </w:r>
+    </w:p>
+    <w:p>
+      <w:pPr>
+        <w:rPr>
+          <w:color w:val="000000" w:themeColor="text1"/>
+        </w:rPr>
+      </w:pPr>
+    </w:p>
+    <w:p>
+      <w:pPr>
+        <w:rPr>
+          <w:color w:val="000000" w:themeColor="text1"/>
+        </w:rPr>
+      </w:pPr>
+    </w:p>
+    <w:p>
+      <w:pPr>
+        <w:rPr>
+          <w:color w:val="000000" w:themeColor="text1"/>
+        </w:rPr>
+      </w:pPr>
+    </w:p>
+    <w:p>
+      <w:pPr>
+        <w:rPr>
+          <w:color w:val="000000" w:themeColor="text1"/>
+        </w:rPr>
+      </w:pPr>
+    </w:p>
+    <w:p>
+      <w:pPr>
+        <w:rPr>
+          <w:color w:val="000000" w:themeColor="text1"/>
+        </w:rPr>
+      </w:pPr>
+    </w:p>
+    <w:p>
+      <w:pPr>
+        <w:rPr>
+          <w:color w:val="000000" w:themeColor="text1"/>
+        </w:rPr>
+      </w:pPr>
+    </w:p>
+    <w:p>
+      <w:pPr>
+        <w:rPr>
+          <w:color w:val="000000" w:themeColor="text1"/>
+        </w:rPr>
+      </w:pPr>
+    </w:p>
+    <w:p>
+      <w:pPr>
+        <w:rPr>
+          <w:color w:val="000000" w:themeColor="text1"/>
+        </w:rPr>
+      </w:pPr>
+    </w:p>
+    <w:p>
+      <w:pPr>
+        <w:rPr>
+          <w:color w:val="000000" w:themeColor="text1"/>
+        </w:rPr>
+      </w:pPr>
+      <w:bookmarkStart w:id="0" w:name="_GoBack"/>
+      <w:bookmarkEnd w:id="0"/>
+    </w:p>
+    <w:p>
+      <w:pPr>
+        <w:rPr>
+          <w:color w:val="000000" w:themeColor="text1"/>
+        </w:rPr>
+      </w:pPr>
+    </w:p>
+    <w:p>
+      <w:pPr>
         <w:rPr>
           <w:color w:val="70AD47" w:themeColor="accent6"/>
         </w:rPr>
-        <w:t xml:space="preserve">Foundation has built-in form </w:t>
-      </w:r>
-      <w:proofErr w:type="spellStart"/>
+      </w:pPr>
+    </w:p>
+    <w:p>
       <w:r>
         <w:rPr>
           <w:color w:val="70AD47" w:themeColor="accent6"/>
-        </w:rPr>
-        <w:t>validation</w:t>
-      </w:r>
-      <w:proofErr w:type="spellEnd"/>
+          <w:lang w:val="en-US"/>
+        </w:rPr>
+        <w:t xml:space="preserve">Foundation </w:t>
+      </w:r>
+      <w:r>
+        <w:rPr>
+          <w:lang w:val="en-US"/>
+        </w:rPr>
+        <w:t xml:space="preserve">also </w:t>
+      </w:r>
       <w:r>
         <w:rPr>
           <w:color w:val="70AD47" w:themeColor="accent6"/>
-        </w:rPr>
-        <w:t xml:space="preserve"> </w:t>
-      </w:r>
-      <w:proofErr w:type="spellStart"/>
-      <w:r>
-        <w:t>through</w:t>
-      </w:r>
-      <w:proofErr w:type="spellEnd"/>
-      <w:r>
-        <w:t xml:space="preserve"> </w:t>
-      </w:r>
-      <w:proofErr w:type="spellStart"/>
+          <w:lang w:val="en-US"/>
+        </w:rPr>
+        <w:t>includes Interchange</w:t>
+      </w:r>
+      <w:r>
+        <w:rPr>
+          <w:lang w:val="en-US"/>
+        </w:rPr>
+        <w:t xml:space="preserve">, which is a </w:t>
+      </w:r>
       <w:r>
         <w:rPr>
           <w:color w:val="70AD47" w:themeColor="accent6"/>
-        </w:rPr>
-        <w:t>Abide</w:t>
-      </w:r>
-      <w:proofErr w:type="spellEnd"/>
-      <w:r>
-        <w:t xml:space="preserve">. </w:t>
-      </w:r>
-      <w:proofErr w:type="spellStart"/>
-      <w:r>
-        <w:t>That’s</w:t>
-      </w:r>
-      <w:proofErr w:type="spellEnd"/>
-      <w:r>
-        <w:t xml:space="preserve"> </w:t>
-      </w:r>
-      <w:proofErr w:type="spellStart"/>
-      <w:r>
-        <w:t>not</w:t>
-      </w:r>
-      <w:proofErr w:type="spellEnd"/>
-      <w:r>
-        <w:t xml:space="preserve"> </w:t>
-      </w:r>
-      <w:proofErr w:type="spellStart"/>
-      <w:r>
-        <w:t>to</w:t>
-      </w:r>
-      <w:proofErr w:type="spellEnd"/>
-      <w:r>
-        <w:t xml:space="preserve"> say </w:t>
-      </w:r>
-      <w:proofErr w:type="spellStart"/>
-      <w:r>
-        <w:t>that</w:t>
-      </w:r>
-      <w:proofErr w:type="spellEnd"/>
-      <w:r>
-        <w:t xml:space="preserve"> </w:t>
-      </w:r>
-      <w:r>
-        <w:rPr>
-          <w:color w:val="7030A0"/>
-        </w:rPr>
-        <w:t xml:space="preserve">Bootstrap </w:t>
-      </w:r>
-      <w:proofErr w:type="spellStart"/>
-      <w:r>
-        <w:t>couldn’t</w:t>
-      </w:r>
-      <w:proofErr w:type="spellEnd"/>
-      <w:r>
-        <w:t xml:space="preserve"> </w:t>
-      </w:r>
-      <w:proofErr w:type="spellStart"/>
-      <w:r>
-        <w:t>also</w:t>
-      </w:r>
-      <w:proofErr w:type="spellEnd"/>
-      <w:r>
-        <w:t xml:space="preserve"> have form </w:t>
-      </w:r>
-      <w:proofErr w:type="spellStart"/>
-      <w:r>
-        <w:t>validation</w:t>
-      </w:r>
-      <w:proofErr w:type="spellEnd"/>
-      <w:r>
-        <w:t xml:space="preserve">, but </w:t>
-      </w:r>
-      <w:proofErr w:type="spellStart"/>
-      <w:r>
-        <w:t>for</w:t>
-      </w:r>
-      <w:proofErr w:type="spellEnd"/>
-      <w:r>
-        <w:t xml:space="preserve"> </w:t>
-      </w:r>
-      <w:proofErr w:type="spellStart"/>
-      <w:r>
-        <w:t>some</w:t>
-      </w:r>
-      <w:proofErr w:type="spellEnd"/>
-      <w:r>
+          <w:lang w:val="en-US"/>
+        </w:rPr>
+        <w:t>robust solution for responsive images</w:t>
+      </w:r>
+      <w:r>
+        <w:rPr>
+          <w:lang w:val="en-US"/>
+        </w:rPr>
         <w:t xml:space="preserve">, </w:t>
       </w:r>
       <w:proofErr w:type="spellStart"/>
       <w:r>
-        <w:t>the</w:t>
-      </w:r>
-      <w:proofErr w:type="spellEnd"/>
-      <w:r>
-        <w:t xml:space="preserve"> </w:t>
-      </w:r>
-      <w:r>
-        <w:rPr>
-          <w:color w:val="70AD47" w:themeColor="accent6"/>
-        </w:rPr>
-        <w:t xml:space="preserve">pre-made Foundation solution </w:t>
-      </w:r>
-      <w:proofErr w:type="spellStart"/>
-      <w:r>
-        <w:t>might</w:t>
-      </w:r>
-      <w:proofErr w:type="spellEnd"/>
-      <w:r>
-        <w:t xml:space="preserve"> </w:t>
-      </w:r>
-      <w:proofErr w:type="spellStart"/>
-      <w:r>
-        <w:t>be</w:t>
-      </w:r>
-      <w:proofErr w:type="spellEnd"/>
-      <w:r>
-        <w:t xml:space="preserve"> a </w:t>
-      </w:r>
-      <w:proofErr w:type="spellStart"/>
-      <w:r>
-        <w:t>nice</w:t>
-      </w:r>
-      <w:proofErr w:type="spellEnd"/>
-      <w:r>
-        <w:t xml:space="preserve"> </w:t>
-      </w:r>
-      <w:proofErr w:type="spellStart"/>
-      <w:r>
-        <w:rPr>
-          <w:color w:val="70AD47" w:themeColor="accent6"/>
-        </w:rPr>
-        <w:t>head</w:t>
-      </w:r>
-      <w:proofErr w:type="spellEnd"/>
-      <w:r>
-        <w:rPr>
-          <w:color w:val="70AD47" w:themeColor="accent6"/>
-        </w:rPr>
-        <w:t xml:space="preserve"> start</w:t>
-      </w:r>
-      <w:r>
-        <w:t xml:space="preserve">. </w:t>
-      </w:r>
-      <w:r>
-        <w:rPr>
-          <w:color w:val="70AD47" w:themeColor="accent6"/>
-        </w:rPr>
-        <w:t xml:space="preserve">Foundation </w:t>
-      </w:r>
-      <w:proofErr w:type="spellStart"/>
-      <w:r>
-        <w:t>also</w:t>
-      </w:r>
-      <w:proofErr w:type="spellEnd"/>
-      <w:r>
-        <w:t xml:space="preserve"> </w:t>
-      </w:r>
-      <w:proofErr w:type="spellStart"/>
-      <w:r>
-        <w:rPr>
-          <w:color w:val="70AD47" w:themeColor="accent6"/>
-        </w:rPr>
-        <w:t>includes</w:t>
-      </w:r>
-      <w:proofErr w:type="spellEnd"/>
-      <w:r>
-        <w:rPr>
-          <w:color w:val="70AD47" w:themeColor="accent6"/>
-        </w:rPr>
-        <w:t xml:space="preserve"> </w:t>
-      </w:r>
-      <w:proofErr w:type="spellStart"/>
-      <w:r>
-        <w:rPr>
-          <w:color w:val="70AD47" w:themeColor="accent6"/>
-        </w:rPr>
-        <w:t>Interchange</w:t>
-      </w:r>
-      <w:proofErr w:type="spellEnd"/>
-      <w:r>
-        <w:t xml:space="preserve">, </w:t>
-      </w:r>
-      <w:proofErr w:type="spellStart"/>
-      <w:r>
-        <w:t>which</w:t>
-      </w:r>
-      <w:proofErr w:type="spellEnd"/>
-      <w:r>
-        <w:t xml:space="preserve"> is a </w:t>
-      </w:r>
-      <w:proofErr w:type="spellStart"/>
-      <w:r>
-        <w:rPr>
-          <w:color w:val="70AD47" w:themeColor="accent6"/>
-        </w:rPr>
-        <w:t>robust</w:t>
-      </w:r>
-      <w:proofErr w:type="spellEnd"/>
-      <w:r>
-        <w:rPr>
-          <w:color w:val="70AD47" w:themeColor="accent6"/>
-        </w:rPr>
-        <w:t xml:space="preserve"> solution </w:t>
-      </w:r>
-      <w:proofErr w:type="spellStart"/>
-      <w:r>
-        <w:rPr>
-          <w:color w:val="70AD47" w:themeColor="accent6"/>
-        </w:rPr>
-        <w:t>for</w:t>
-      </w:r>
-      <w:proofErr w:type="spellEnd"/>
-      <w:r>
-        <w:rPr>
-          <w:color w:val="70AD47" w:themeColor="accent6"/>
-        </w:rPr>
-        <w:t xml:space="preserve"> </w:t>
-      </w:r>
-      <w:proofErr w:type="spellStart"/>
-      <w:r>
-        <w:rPr>
-          <w:color w:val="70AD47" w:themeColor="accent6"/>
-        </w:rPr>
-        <w:t>responsive</w:t>
-      </w:r>
-      <w:proofErr w:type="spellEnd"/>
-      <w:r>
-        <w:rPr>
-          <w:color w:val="70AD47" w:themeColor="accent6"/>
-        </w:rPr>
-        <w:t xml:space="preserve"> images</w:t>
-      </w:r>
-      <w:r>
-        <w:t xml:space="preserve">, </w:t>
-      </w:r>
-      <w:proofErr w:type="spellStart"/>
-      <w:r>
+        <w:rPr>
+          <w:lang w:val="en-US"/>
+        </w:rPr>
         <w:t>altough</w:t>
       </w:r>
       <w:proofErr w:type="spellEnd"/>
       <w:r>
-        <w:t xml:space="preserve"> </w:t>
-      </w:r>
-      <w:proofErr w:type="spellStart"/>
-      <w:r>
-        <w:t>it</w:t>
-      </w:r>
-      <w:proofErr w:type="spellEnd"/>
-      <w:r>
-        <w:t xml:space="preserve"> </w:t>
-      </w:r>
-      <w:proofErr w:type="spellStart"/>
-      <w:r>
-        <w:t>might</w:t>
-      </w:r>
-      <w:proofErr w:type="spellEnd"/>
-      <w:r>
-        <w:t xml:space="preserve"> </w:t>
-      </w:r>
-      <w:proofErr w:type="spellStart"/>
-      <w:r>
-        <w:t>be</w:t>
-      </w:r>
-      <w:proofErr w:type="spellEnd"/>
-      <w:r>
-        <w:t xml:space="preserve"> more </w:t>
-      </w:r>
-      <w:proofErr w:type="spellStart"/>
-      <w:r>
-        <w:t>than</w:t>
-      </w:r>
-      <w:proofErr w:type="spellEnd"/>
-      <w:r>
-        <w:t xml:space="preserve"> </w:t>
-      </w:r>
-      <w:proofErr w:type="spellStart"/>
-      <w:r>
-        <w:t>you</w:t>
-      </w:r>
-      <w:proofErr w:type="spellEnd"/>
-      <w:r>
-        <w:t xml:space="preserve"> </w:t>
-      </w:r>
-      <w:proofErr w:type="spellStart"/>
-      <w:r>
-        <w:t>need</w:t>
-      </w:r>
-      <w:proofErr w:type="spellEnd"/>
-      <w:r>
-        <w:t xml:space="preserve">. In </w:t>
+        <w:rPr>
+          <w:lang w:val="en-US"/>
+        </w:rPr>
+        <w:t xml:space="preserve"> it might be more than you need. </w:t>
+      </w:r>
+      <w:r>
+        <w:t xml:space="preserve">In </w:t>
       </w:r>
       <w:proofErr w:type="spellStart"/>
       <w:r>
@@ -2683,11 +3182,19 @@
       <w:r>
         <w:t xml:space="preserve"> </w:t>
       </w:r>
-      <w:r>
-        <w:rPr>
-          <w:color w:val="7030A0"/>
-        </w:rPr>
-        <w:t xml:space="preserve">default look starts </w:t>
+      <w:proofErr w:type="gramStart"/>
+      <w:r>
+        <w:rPr>
+          <w:color w:val="7030A0"/>
+        </w:rPr>
+        <w:t>default</w:t>
+      </w:r>
+      <w:proofErr w:type="gramEnd"/>
+      <w:r>
+        <w:rPr>
+          <w:color w:val="7030A0"/>
+        </w:rPr>
+        <w:t xml:space="preserve"> look starts </w:t>
       </w:r>
       <w:proofErr w:type="spellStart"/>
       <w:r>
@@ -2826,10 +3333,7 @@
       </w:r>
       <w:proofErr w:type="spellEnd"/>
       <w:r>
-        <w:t>.</w:t>
-      </w:r>
-      <w:r>
-        <w:t xml:space="preserve"> </w:t>
+        <w:t xml:space="preserve">. </w:t>
       </w:r>
       <w:proofErr w:type="spellStart"/>
       <w:r>

</xml_diff>